<commit_message>
tidy data and added theory
</commit_message>
<xml_diff>
--- a/Thesis Data Part.docx
+++ b/Thesis Data Part.docx
@@ -13,7 +13,254 @@
         <w:rPr>
           <w:lang w:val="en-US"/>
         </w:rPr>
-        <w:t>Thesis Literature Review Part</w:t>
+        <w:t>Introduction</w:t>
+      </w:r>
+    </w:p>
+    <w:p>
+      <w:pPr>
+        <w:rPr>
+          <w:lang w:val="en-US"/>
+        </w:rPr>
+      </w:pPr>
+    </w:p>
+    <w:p>
+      <w:pPr>
+        <w:pStyle w:val="Listenabsatz"/>
+        <w:numPr>
+          <w:ilvl w:val="0"/>
+          <w:numId w:val="5"/>
+        </w:numPr>
+        <w:rPr>
+          <w:lang w:val="en-US"/>
+        </w:rPr>
+      </w:pPr>
+      <w:r>
+        <w:rPr>
+          <w:lang w:val="en-US"/>
+        </w:rPr>
+        <w:t>Importance</w:t>
+      </w:r>
+    </w:p>
+    <w:p>
+      <w:pPr>
+        <w:pStyle w:val="Listenabsatz"/>
+        <w:numPr>
+          <w:ilvl w:val="1"/>
+          <w:numId w:val="5"/>
+        </w:numPr>
+        <w:rPr>
+          <w:lang w:val="en-US"/>
+        </w:rPr>
+      </w:pPr>
+      <w:r>
+        <w:rPr>
+          <w:lang w:val="en-US"/>
+        </w:rPr>
+        <w:t>Ongoing debate regarding voting rights</w:t>
+      </w:r>
+    </w:p>
+    <w:p>
+      <w:pPr>
+        <w:pStyle w:val="Listenabsatz"/>
+        <w:numPr>
+          <w:ilvl w:val="1"/>
+          <w:numId w:val="5"/>
+        </w:numPr>
+        <w:rPr>
+          <w:lang w:val="en-US"/>
+        </w:rPr>
+      </w:pPr>
+      <w:r>
+        <w:rPr>
+          <w:lang w:val="en-US"/>
+        </w:rPr>
+        <w:t>Historical debate regarding counting foreigners within the districts</w:t>
+      </w:r>
+    </w:p>
+    <w:p>
+      <w:pPr>
+        <w:pStyle w:val="Listenabsatz"/>
+        <w:numPr>
+          <w:ilvl w:val="0"/>
+          <w:numId w:val="5"/>
+        </w:numPr>
+        <w:rPr>
+          <w:lang w:val="en-US"/>
+        </w:rPr>
+      </w:pPr>
+      <w:r>
+        <w:rPr>
+          <w:lang w:val="en-US"/>
+        </w:rPr>
+        <w:t>Motivation/Contribution</w:t>
+      </w:r>
+    </w:p>
+    <w:p>
+      <w:pPr>
+        <w:pStyle w:val="Listenabsatz"/>
+        <w:numPr>
+          <w:ilvl w:val="1"/>
+          <w:numId w:val="5"/>
+        </w:numPr>
+        <w:rPr>
+          <w:lang w:val="en-US"/>
+        </w:rPr>
+      </w:pPr>
+      <w:r>
+        <w:rPr>
+          <w:lang w:val="en-US"/>
+        </w:rPr>
+        <w:t>Sparking the so far</w:t>
+      </w:r>
+      <w:r>
+        <w:rPr>
+          <w:lang w:val="en-US"/>
+        </w:rPr>
+        <w:t xml:space="preserve"> predominantly legal debate on the consequences of voting rights for foreigner with technical implications</w:t>
+      </w:r>
+    </w:p>
+    <w:p>
+      <w:pPr>
+        <w:pStyle w:val="Listenabsatz"/>
+        <w:numPr>
+          <w:ilvl w:val="1"/>
+          <w:numId w:val="5"/>
+        </w:numPr>
+        <w:rPr>
+          <w:lang w:val="en-US"/>
+        </w:rPr>
+      </w:pPr>
+      <w:r>
+        <w:rPr>
+          <w:lang w:val="en-US"/>
+        </w:rPr>
+        <w:t xml:space="preserve">Technical contribution to the debate whether foreigners should be eligible to vote or at least counted in the voting </w:t>
+      </w:r>
+      <w:proofErr w:type="gramStart"/>
+      <w:r>
+        <w:rPr>
+          <w:lang w:val="en-US"/>
+        </w:rPr>
+        <w:t>districts</w:t>
+      </w:r>
+      <w:proofErr w:type="gramEnd"/>
+    </w:p>
+    <w:p>
+      <w:pPr>
+        <w:pStyle w:val="Listenabsatz"/>
+        <w:numPr>
+          <w:ilvl w:val="1"/>
+          <w:numId w:val="5"/>
+        </w:numPr>
+        <w:rPr>
+          <w:lang w:val="en-US"/>
+        </w:rPr>
+      </w:pPr>
+      <w:r>
+        <w:rPr>
+          <w:lang w:val="en-US"/>
+        </w:rPr>
+        <w:t xml:space="preserve">Discussion how considering foreigners would alter the number of districts per </w:t>
+      </w:r>
+      <w:proofErr w:type="spellStart"/>
+      <w:r>
+        <w:rPr>
+          <w:lang w:val="en-US"/>
+        </w:rPr>
+        <w:t>Bundesland</w:t>
+      </w:r>
+      <w:proofErr w:type="spellEnd"/>
+      <w:r>
+        <w:rPr>
+          <w:lang w:val="en-US"/>
+        </w:rPr>
+        <w:t xml:space="preserve"> and what that might mean for electoral </w:t>
+      </w:r>
+      <w:proofErr w:type="gramStart"/>
+      <w:r>
+        <w:rPr>
+          <w:lang w:val="en-US"/>
+        </w:rPr>
+        <w:t>representation</w:t>
+      </w:r>
+      <w:proofErr w:type="gramEnd"/>
+    </w:p>
+    <w:p>
+      <w:pPr>
+        <w:pStyle w:val="Listenabsatz"/>
+        <w:numPr>
+          <w:ilvl w:val="1"/>
+          <w:numId w:val="5"/>
+        </w:numPr>
+        <w:rPr>
+          <w:lang w:val="en-US"/>
+        </w:rPr>
+      </w:pPr>
+      <w:r>
+        <w:rPr>
+          <w:lang w:val="en-US"/>
+        </w:rPr>
+        <w:t xml:space="preserve">Demonstrating a redistricting approach for a selected area that could be extended to Germany as a </w:t>
+      </w:r>
+      <w:proofErr w:type="gramStart"/>
+      <w:r>
+        <w:rPr>
+          <w:lang w:val="en-US"/>
+        </w:rPr>
+        <w:t>whole</w:t>
+      </w:r>
+      <w:proofErr w:type="gramEnd"/>
+      <w:r>
+        <w:rPr>
+          <w:lang w:val="en-US"/>
+        </w:rPr>
+        <w:t xml:space="preserve"> </w:t>
+      </w:r>
+    </w:p>
+    <w:p>
+      <w:pPr>
+        <w:pStyle w:val="Listenabsatz"/>
+        <w:numPr>
+          <w:ilvl w:val="1"/>
+          <w:numId w:val="5"/>
+        </w:numPr>
+        <w:rPr>
+          <w:lang w:val="en-US"/>
+        </w:rPr>
+      </w:pPr>
+      <w:r>
+        <w:rPr>
+          <w:lang w:val="en-US"/>
+        </w:rPr>
+        <w:t xml:space="preserve">Thesis is a valuable contribution for policy makers, politicians and NGOs that are interested in electoral law, especially the nexus between fair representation of foreigner and </w:t>
+      </w:r>
+      <w:r>
+        <w:rPr>
+          <w:lang w:val="en-US"/>
+        </w:rPr>
+        <w:t xml:space="preserve">electoral law </w:t>
+      </w:r>
+      <w:proofErr w:type="gramStart"/>
+      <w:r>
+        <w:rPr>
+          <w:lang w:val="en-US"/>
+        </w:rPr>
+        <w:t>reforms</w:t>
+      </w:r>
+      <w:proofErr w:type="gramEnd"/>
+    </w:p>
+    <w:p>
+      <w:pPr>
+        <w:pStyle w:val="berschrift1"/>
+        <w:rPr>
+          <w:lang w:val="en-US"/>
+        </w:rPr>
+      </w:pPr>
+      <w:r>
+        <w:rPr>
+          <w:lang w:val="en-US"/>
+        </w:rPr>
+        <w:t>Literature Review Part</w:t>
       </w:r>
     </w:p>
     <w:p>
@@ -26,7 +273,11 @@
     </w:p>
     <w:p>
       <w:pPr>
-        <w:pStyle w:val="berschrift4"/>
+        <w:pStyle w:val="KeinLeerraum"/>
+        <w:numPr>
+          <w:ilvl w:val="0"/>
+          <w:numId w:val="3"/>
+        </w:numPr>
         <w:rPr>
           <w:lang w:val="en-US"/>
         </w:rPr>
@@ -46,14 +297,19 @@
     </w:p>
     <w:p>
       <w:pPr>
-        <w:rPr>
-          <w:lang w:val="en-US"/>
-        </w:rPr>
-      </w:pPr>
-    </w:p>
-    <w:p>
-      <w:pPr>
-        <w:pStyle w:val="berschrift4"/>
+        <w:pStyle w:val="KeinLeerraum"/>
+        <w:rPr>
+          <w:lang w:val="en-US"/>
+        </w:rPr>
+      </w:pPr>
+    </w:p>
+    <w:p>
+      <w:pPr>
+        <w:pStyle w:val="KeinLeerraum"/>
+        <w:numPr>
+          <w:ilvl w:val="0"/>
+          <w:numId w:val="3"/>
+        </w:numPr>
         <w:rPr>
           <w:lang w:val="en-US"/>
         </w:rPr>
@@ -79,14 +335,59 @@
     </w:p>
     <w:p>
       <w:pPr>
-        <w:rPr>
-          <w:lang w:val="en-US"/>
-        </w:rPr>
-      </w:pPr>
-    </w:p>
-    <w:p>
-      <w:pPr>
-        <w:pStyle w:val="berschrift4"/>
+        <w:pStyle w:val="Listenabsatz"/>
+        <w:rPr>
+          <w:lang w:val="en-US"/>
+        </w:rPr>
+      </w:pPr>
+    </w:p>
+    <w:p>
+      <w:pPr>
+        <w:pStyle w:val="KeinLeerraum"/>
+        <w:numPr>
+          <w:ilvl w:val="1"/>
+          <w:numId w:val="3"/>
+        </w:numPr>
+        <w:rPr>
+          <w:lang w:val="en-US"/>
+        </w:rPr>
+      </w:pPr>
+      <w:r>
+        <w:rPr>
+          <w:lang w:val="en-US"/>
+        </w:rPr>
+        <w:t>Legal texts (</w:t>
+      </w:r>
+      <w:proofErr w:type="spellStart"/>
+      <w:r>
+        <w:rPr>
+          <w:lang w:val="en-US"/>
+        </w:rPr>
+        <w:t>Bundesgesetzblatt</w:t>
+      </w:r>
+      <w:proofErr w:type="spellEnd"/>
+      <w:r>
+        <w:rPr>
+          <w:lang w:val="en-US"/>
+        </w:rPr>
+        <w:t xml:space="preserve">) and its development </w:t>
+      </w:r>
+    </w:p>
+    <w:p>
+      <w:pPr>
+        <w:pStyle w:val="KeinLeerraum"/>
+        <w:rPr>
+          <w:lang w:val="en-US"/>
+        </w:rPr>
+      </w:pPr>
+    </w:p>
+    <w:p>
+      <w:pPr>
+        <w:pStyle w:val="KeinLeerraum"/>
+        <w:numPr>
+          <w:ilvl w:val="0"/>
+          <w:numId w:val="3"/>
+        </w:numPr>
         <w:rPr>
           <w:lang w:val="en-US"/>
         </w:rPr>
@@ -135,6 +436,229 @@
     </w:p>
     <w:p>
       <w:pPr>
+        <w:pStyle w:val="Listenabsatz"/>
+        <w:numPr>
+          <w:ilvl w:val="0"/>
+          <w:numId w:val="3"/>
+        </w:numPr>
+        <w:rPr>
+          <w:lang w:val="en-US"/>
+        </w:rPr>
+      </w:pPr>
+      <w:r>
+        <w:rPr>
+          <w:lang w:val="en-US"/>
+        </w:rPr>
+        <w:t>Discuss</w:t>
+      </w:r>
+      <w:r>
+        <w:rPr>
+          <w:lang w:val="en-US"/>
+        </w:rPr>
+        <w:t xml:space="preserve">, whether foreigner should </w:t>
+      </w:r>
+      <w:proofErr w:type="gramStart"/>
+      <w:r>
+        <w:rPr>
+          <w:lang w:val="en-US"/>
+        </w:rPr>
+        <w:t>be</w:t>
+      </w:r>
+      <w:proofErr w:type="gramEnd"/>
+      <w:r>
+        <w:rPr>
+          <w:lang w:val="en-US"/>
+        </w:rPr>
+        <w:t xml:space="preserve"> </w:t>
+      </w:r>
+    </w:p>
+    <w:p>
+      <w:pPr>
+        <w:pStyle w:val="Listenabsatz"/>
+        <w:numPr>
+          <w:ilvl w:val="1"/>
+          <w:numId w:val="3"/>
+        </w:numPr>
+        <w:rPr>
+          <w:lang w:val="en-US"/>
+        </w:rPr>
+      </w:pPr>
+      <w:r>
+        <w:rPr>
+          <w:lang w:val="en-US"/>
+        </w:rPr>
+        <w:t>A) eligible to vote, which would make it necessary to count them in the population figures</w:t>
+      </w:r>
+    </w:p>
+    <w:p>
+      <w:pPr>
+        <w:pStyle w:val="Listenabsatz"/>
+        <w:numPr>
+          <w:ilvl w:val="1"/>
+          <w:numId w:val="3"/>
+        </w:numPr>
+        <w:rPr>
+          <w:lang w:val="en-US"/>
+        </w:rPr>
+      </w:pPr>
+      <w:r>
+        <w:rPr>
+          <w:lang w:val="en-US"/>
+        </w:rPr>
+        <w:t>B) only be counted in the population figures</w:t>
+      </w:r>
+    </w:p>
+    <w:p>
+      <w:pPr>
+        <w:pStyle w:val="Listenabsatz"/>
+        <w:numPr>
+          <w:ilvl w:val="0"/>
+          <w:numId w:val="3"/>
+        </w:numPr>
+        <w:rPr>
+          <w:lang w:val="en-US"/>
+        </w:rPr>
+      </w:pPr>
+      <w:r>
+        <w:rPr>
+          <w:lang w:val="en-US"/>
+        </w:rPr>
+        <w:t>.. and what the consideration of foreigners would have as consequences</w:t>
+      </w:r>
+    </w:p>
+    <w:p>
+      <w:pPr>
+        <w:pStyle w:val="Listenabsatz"/>
+        <w:numPr>
+          <w:ilvl w:val="1"/>
+          <w:numId w:val="3"/>
+        </w:numPr>
+        <w:rPr>
+          <w:lang w:val="en-US"/>
+        </w:rPr>
+      </w:pPr>
+      <w:r>
+        <w:rPr>
+          <w:lang w:val="en-US"/>
+        </w:rPr>
+        <w:t xml:space="preserve">geographically smaller electoral districts where many foreigners </w:t>
+      </w:r>
+      <w:proofErr w:type="gramStart"/>
+      <w:r>
+        <w:rPr>
+          <w:lang w:val="en-US"/>
+        </w:rPr>
+        <w:t>live</w:t>
+      </w:r>
+      <w:proofErr w:type="gramEnd"/>
+    </w:p>
+    <w:p>
+      <w:pPr>
+        <w:pStyle w:val="Listenabsatz"/>
+        <w:numPr>
+          <w:ilvl w:val="1"/>
+          <w:numId w:val="3"/>
+        </w:numPr>
+        <w:rPr>
+          <w:lang w:val="en-US"/>
+        </w:rPr>
+      </w:pPr>
+      <w:r>
+        <w:rPr>
+          <w:lang w:val="en-US"/>
+        </w:rPr>
+        <w:t xml:space="preserve">geographically larger electoral districts where few foreigners </w:t>
+      </w:r>
+      <w:proofErr w:type="gramStart"/>
+      <w:r>
+        <w:rPr>
+          <w:lang w:val="en-US"/>
+        </w:rPr>
+        <w:t>live</w:t>
+      </w:r>
+      <w:proofErr w:type="gramEnd"/>
+    </w:p>
+    <w:p>
+      <w:pPr>
+        <w:pStyle w:val="Listenabsatz"/>
+        <w:numPr>
+          <w:ilvl w:val="1"/>
+          <w:numId w:val="3"/>
+        </w:numPr>
+        <w:rPr>
+          <w:lang w:val="en-US"/>
+        </w:rPr>
+      </w:pPr>
+      <w:r>
+        <w:rPr>
+          <w:lang w:val="en-US"/>
+        </w:rPr>
+        <w:t xml:space="preserve">potentially, </w:t>
+      </w:r>
+      <w:proofErr w:type="spellStart"/>
+      <w:r>
+        <w:rPr>
+          <w:lang w:val="en-US"/>
+        </w:rPr>
+        <w:t>Bundesländer</w:t>
+      </w:r>
+      <w:proofErr w:type="spellEnd"/>
+      <w:r>
+        <w:rPr>
+          <w:lang w:val="en-US"/>
+        </w:rPr>
+        <w:t xml:space="preserve"> with few foreigners will lose </w:t>
+      </w:r>
+      <w:proofErr w:type="gramStart"/>
+      <w:r>
+        <w:rPr>
+          <w:lang w:val="en-US"/>
+        </w:rPr>
+        <w:t>districts</w:t>
+      </w:r>
+      <w:proofErr w:type="gramEnd"/>
+    </w:p>
+    <w:p>
+      <w:pPr>
+        <w:pStyle w:val="Listenabsatz"/>
+        <w:numPr>
+          <w:ilvl w:val="1"/>
+          <w:numId w:val="3"/>
+        </w:numPr>
+        <w:rPr>
+          <w:lang w:val="en-US"/>
+        </w:rPr>
+      </w:pPr>
+      <w:r>
+        <w:rPr>
+          <w:lang w:val="en-US"/>
+        </w:rPr>
+        <w:t xml:space="preserve">Representatives from constituencies with many foreigners would benefit from geographically smaller constituencies, enabling them to focus more on the needs of </w:t>
+      </w:r>
+      <w:proofErr w:type="gramStart"/>
+      <w:r>
+        <w:rPr>
+          <w:lang w:val="en-US"/>
+        </w:rPr>
+        <w:t>foreigners</w:t>
+      </w:r>
+      <w:proofErr w:type="gramEnd"/>
+      <w:r>
+        <w:rPr>
+          <w:lang w:val="en-US"/>
+        </w:rPr>
+        <w:t xml:space="preserve"> </w:t>
+      </w:r>
+    </w:p>
+    <w:p>
+      <w:pPr>
+        <w:rPr>
+          <w:lang w:val="en-US"/>
+        </w:rPr>
+      </w:pPr>
+    </w:p>
+    <w:p>
+      <w:pPr>
         <w:pStyle w:val="berschrift2"/>
         <w:rPr>
           <w:lang w:val="en-US"/>
@@ -144,6 +668,7 @@
         <w:rPr>
           <w:lang w:val="en-US"/>
         </w:rPr>
+        <w:lastRenderedPageBreak/>
         <w:t>A brief history of the German Federal electoral law (“</w:t>
       </w:r>
       <w:proofErr w:type="spellStart"/>
@@ -1060,6 +1585,7 @@
       </w:pPr>
       <w:proofErr w:type="spellStart"/>
       <w:r>
+        <w:lastRenderedPageBreak/>
         <w:t>No</w:t>
       </w:r>
       <w:proofErr w:type="spellEnd"/>
@@ -1451,7 +1977,6 @@
         </w:numPr>
       </w:pPr>
       <w:r>
-        <w:lastRenderedPageBreak/>
         <w:t>1. September und 29. August 1990</w:t>
       </w:r>
     </w:p>
@@ -1636,11 +2161,6 @@
     <w:p>
       <w:pPr>
         <w:pStyle w:val="berschrift1"/>
-      </w:pPr>
-    </w:p>
-    <w:p>
-      <w:pPr>
-        <w:pStyle w:val="berschrift1"/>
         <w:rPr>
           <w:lang w:val="en-US"/>
         </w:rPr>
@@ -1819,154 +2339,22 @@
         <w:rPr>
           <w:lang w:val="en-US"/>
         </w:rPr>
-        <w:t xml:space="preserve">Analysis: </w:t>
-      </w:r>
-    </w:p>
-    <w:p>
-      <w:pPr>
-        <w:pStyle w:val="Listenabsatz"/>
-        <w:numPr>
-          <w:ilvl w:val="1"/>
-          <w:numId w:val="1"/>
-        </w:numPr>
-        <w:rPr>
-          <w:lang w:val="en-US"/>
-        </w:rPr>
-      </w:pPr>
-      <w:r>
-        <w:rPr>
-          <w:lang w:val="en-US"/>
-        </w:rPr>
-        <w:t xml:space="preserve">Plot the entire map and color according to population </w:t>
-      </w:r>
-      <w:proofErr w:type="gramStart"/>
-      <w:r>
-        <w:rPr>
-          <w:lang w:val="en-US"/>
-        </w:rPr>
-        <w:t>numbers</w:t>
-      </w:r>
-      <w:proofErr w:type="gramEnd"/>
-    </w:p>
-    <w:p>
-      <w:pPr>
-        <w:pStyle w:val="Listenabsatz"/>
-        <w:numPr>
-          <w:ilvl w:val="1"/>
-          <w:numId w:val="1"/>
-        </w:numPr>
-        <w:rPr>
-          <w:lang w:val="en-US"/>
-        </w:rPr>
-      </w:pPr>
-      <w:r>
-        <w:rPr>
-          <w:lang w:val="en-US"/>
-        </w:rPr>
-        <w:t xml:space="preserve">Show over-/underpopulated </w:t>
-      </w:r>
-      <w:proofErr w:type="gramStart"/>
-      <w:r>
-        <w:rPr>
-          <w:lang w:val="en-US"/>
-        </w:rPr>
-        <w:t>districts</w:t>
-      </w:r>
-      <w:proofErr w:type="gramEnd"/>
-    </w:p>
-    <w:p>
-      <w:pPr>
-        <w:pStyle w:val="Listenabsatz"/>
-        <w:numPr>
-          <w:ilvl w:val="1"/>
-          <w:numId w:val="1"/>
-        </w:numPr>
-        <w:rPr>
-          <w:lang w:val="en-US"/>
-        </w:rPr>
-      </w:pPr>
-      <w:r>
-        <w:rPr>
-          <w:lang w:val="en-US"/>
-        </w:rPr>
-        <w:t xml:space="preserve">Calculate alternative number including foreigner and plot the same </w:t>
-      </w:r>
-      <w:proofErr w:type="gramStart"/>
-      <w:r>
-        <w:rPr>
-          <w:lang w:val="en-US"/>
-        </w:rPr>
-        <w:t>map</w:t>
-      </w:r>
-      <w:proofErr w:type="gramEnd"/>
-    </w:p>
-    <w:p>
-      <w:pPr>
-        <w:pStyle w:val="Listenabsatz"/>
-        <w:numPr>
-          <w:ilvl w:val="1"/>
-          <w:numId w:val="1"/>
-        </w:numPr>
-        <w:rPr>
-          <w:lang w:val="en-US"/>
-        </w:rPr>
-      </w:pPr>
-      <w:r>
-        <w:rPr>
-          <w:lang w:val="en-US"/>
-        </w:rPr>
-        <w:t xml:space="preserve">Calculate alternative number excluding &lt; </w:t>
-      </w:r>
-      <w:proofErr w:type="gramStart"/>
-      <w:r>
-        <w:rPr>
-          <w:lang w:val="en-US"/>
-        </w:rPr>
-        <w:t xml:space="preserve">18 year </w:t>
-      </w:r>
-      <w:proofErr w:type="spellStart"/>
-      <w:r>
-        <w:rPr>
-          <w:lang w:val="en-US"/>
-        </w:rPr>
-        <w:t>olds</w:t>
-      </w:r>
-      <w:proofErr w:type="spellEnd"/>
-      <w:proofErr w:type="gramEnd"/>
-      <w:r>
-        <w:rPr>
-          <w:lang w:val="en-US"/>
-        </w:rPr>
-        <w:t xml:space="preserve"> and plot the same map</w:t>
-      </w:r>
-    </w:p>
-    <w:p>
-      <w:pPr>
-        <w:rPr>
-          <w:lang w:val="en-US"/>
-        </w:rPr>
-      </w:pPr>
-    </w:p>
-    <w:p>
-      <w:pPr>
-        <w:pStyle w:val="berschrift2"/>
-        <w:rPr>
-          <w:lang w:val="en-US"/>
-        </w:rPr>
-      </w:pPr>
-      <w:r>
-        <w:rPr>
-          <w:lang w:val="en-US"/>
-        </w:rPr>
-        <w:t>Part 2: Berlin</w:t>
-      </w:r>
-    </w:p>
-    <w:p>
-      <w:pPr>
-        <w:rPr>
-          <w:lang w:val="en-US"/>
-        </w:rPr>
-      </w:pPr>
+        <w:t xml:space="preserve">Table that shows the distribution of constituencies per </w:t>
+      </w:r>
+      <w:proofErr w:type="spellStart"/>
+      <w:r>
+        <w:rPr>
+          <w:lang w:val="en-US"/>
+        </w:rPr>
+        <w:t>Bundesland</w:t>
+      </w:r>
+      <w:proofErr w:type="spellEnd"/>
+      <w:r>
+        <w:rPr>
+          <w:lang w:val="en-US"/>
+        </w:rPr>
+        <w:t xml:space="preserve"> so far and the distribution of constituencies when foreigner are include (who “loses”, who “wins” districts?)</w:t>
+      </w:r>
     </w:p>
     <w:p>
       <w:pPr>
@@ -1975,20 +2363,15 @@
           <w:ilvl w:val="0"/>
           <w:numId w:val="1"/>
         </w:numPr>
-      </w:pPr>
-      <w:r>
-        <w:t xml:space="preserve">Download </w:t>
-      </w:r>
-      <w:proofErr w:type="spellStart"/>
-      <w:r>
-        <w:t>several</w:t>
-      </w:r>
-      <w:proofErr w:type="spellEnd"/>
-      <w:r>
-        <w:t xml:space="preserve"> geometries: Wahlkreise Bundestag, Wahlk</w:t>
-      </w:r>
-      <w:r>
-        <w:t xml:space="preserve">reise Abgeordnetenhaus, RBS-Blöcke </w:t>
+        <w:rPr>
+          <w:lang w:val="en-US"/>
+        </w:rPr>
+      </w:pPr>
+      <w:r>
+        <w:rPr>
+          <w:lang w:val="en-US"/>
+        </w:rPr>
+        <w:t xml:space="preserve">Analysis: </w:t>
       </w:r>
     </w:p>
     <w:p>
@@ -2006,20 +2389,14 @@
         <w:rPr>
           <w:lang w:val="en-US"/>
         </w:rPr>
-        <w:t xml:space="preserve">Match these layers so that </w:t>
-      </w:r>
-      <w:r>
-        <w:rPr>
-          <w:lang w:val="en-US"/>
-        </w:rPr>
-        <w:t xml:space="preserve">the most granular layer (RBS) contains information on </w:t>
+        <w:t xml:space="preserve">Plot the entire map and color according to population </w:t>
       </w:r>
       <w:proofErr w:type="gramStart"/>
       <w:r>
         <w:rPr>
           <w:lang w:val="en-US"/>
         </w:rPr>
-        <w:t>constituencies</w:t>
+        <w:t>numbers</w:t>
       </w:r>
       <w:proofErr w:type="gramEnd"/>
     </w:p>
@@ -2038,16 +2415,122 @@
         <w:rPr>
           <w:lang w:val="en-US"/>
         </w:rPr>
-        <w:t xml:space="preserve">Pre-analysis: Show whether Berlin constituencies are over or underpopulated </w:t>
+        <w:t xml:space="preserve">Show over-/underpopulated </w:t>
       </w:r>
       <w:proofErr w:type="gramStart"/>
       <w:r>
         <w:rPr>
           <w:lang w:val="en-US"/>
         </w:rPr>
-        <w:t>already</w:t>
+        <w:t>districts</w:t>
       </w:r>
       <w:proofErr w:type="gramEnd"/>
+    </w:p>
+    <w:p>
+      <w:pPr>
+        <w:pStyle w:val="Listenabsatz"/>
+        <w:numPr>
+          <w:ilvl w:val="1"/>
+          <w:numId w:val="1"/>
+        </w:numPr>
+        <w:rPr>
+          <w:lang w:val="en-US"/>
+        </w:rPr>
+      </w:pPr>
+      <w:r>
+        <w:rPr>
+          <w:lang w:val="en-US"/>
+        </w:rPr>
+        <w:t xml:space="preserve">Calculate alternative number including foreigner and plot the same </w:t>
+      </w:r>
+      <w:proofErr w:type="gramStart"/>
+      <w:r>
+        <w:rPr>
+          <w:lang w:val="en-US"/>
+        </w:rPr>
+        <w:t>map</w:t>
+      </w:r>
+      <w:proofErr w:type="gramEnd"/>
+    </w:p>
+    <w:p>
+      <w:pPr>
+        <w:pStyle w:val="Listenabsatz"/>
+        <w:numPr>
+          <w:ilvl w:val="1"/>
+          <w:numId w:val="1"/>
+        </w:numPr>
+        <w:rPr>
+          <w:lang w:val="en-US"/>
+        </w:rPr>
+      </w:pPr>
+      <w:r>
+        <w:rPr>
+          <w:lang w:val="en-US"/>
+        </w:rPr>
+        <w:t xml:space="preserve">Calculate alternative number excluding &lt; </w:t>
+      </w:r>
+      <w:proofErr w:type="gramStart"/>
+      <w:r>
+        <w:rPr>
+          <w:lang w:val="en-US"/>
+        </w:rPr>
+        <w:t xml:space="preserve">18 year </w:t>
+      </w:r>
+      <w:proofErr w:type="spellStart"/>
+      <w:r>
+        <w:rPr>
+          <w:lang w:val="en-US"/>
+        </w:rPr>
+        <w:t>olds</w:t>
+      </w:r>
+      <w:proofErr w:type="spellEnd"/>
+      <w:proofErr w:type="gramEnd"/>
+      <w:r>
+        <w:rPr>
+          <w:lang w:val="en-US"/>
+        </w:rPr>
+        <w:t xml:space="preserve"> and plot the same map</w:t>
+      </w:r>
+    </w:p>
+    <w:p>
+      <w:pPr>
+        <w:pStyle w:val="Listenabsatz"/>
+        <w:numPr>
+          <w:ilvl w:val="1"/>
+          <w:numId w:val="1"/>
+        </w:numPr>
+        <w:rPr>
+          <w:lang w:val="en-US"/>
+        </w:rPr>
+      </w:pPr>
+    </w:p>
+    <w:p>
+      <w:pPr>
+        <w:rPr>
+          <w:lang w:val="en-US"/>
+        </w:rPr>
+      </w:pPr>
+    </w:p>
+    <w:p>
+      <w:pPr>
+        <w:pStyle w:val="berschrift2"/>
+        <w:rPr>
+          <w:lang w:val="en-US"/>
+        </w:rPr>
+      </w:pPr>
+      <w:r>
+        <w:rPr>
+          <w:lang w:val="en-US"/>
+        </w:rPr>
+        <w:t>Part 2: Berlin</w:t>
+      </w:r>
+    </w:p>
+    <w:p>
+      <w:pPr>
+        <w:rPr>
+          <w:lang w:val="en-US"/>
+        </w:rPr>
+      </w:pPr>
     </w:p>
     <w:p>
       <w:pPr>
@@ -2056,6 +2539,87 @@
           <w:ilvl w:val="0"/>
           <w:numId w:val="1"/>
         </w:numPr>
+      </w:pPr>
+      <w:r>
+        <w:t xml:space="preserve">Download </w:t>
+      </w:r>
+      <w:proofErr w:type="spellStart"/>
+      <w:r>
+        <w:t>several</w:t>
+      </w:r>
+      <w:proofErr w:type="spellEnd"/>
+      <w:r>
+        <w:t xml:space="preserve"> geometries: Wahlkreise Bundestag, Wahlk</w:t>
+      </w:r>
+      <w:r>
+        <w:t xml:space="preserve">reise Abgeordnetenhaus, RBS-Blöcke </w:t>
+      </w:r>
+    </w:p>
+    <w:p>
+      <w:pPr>
+        <w:pStyle w:val="Listenabsatz"/>
+        <w:numPr>
+          <w:ilvl w:val="1"/>
+          <w:numId w:val="1"/>
+        </w:numPr>
+        <w:rPr>
+          <w:lang w:val="en-US"/>
+        </w:rPr>
+      </w:pPr>
+      <w:r>
+        <w:rPr>
+          <w:lang w:val="en-US"/>
+        </w:rPr>
+        <w:t xml:space="preserve">Match these layers so that </w:t>
+      </w:r>
+      <w:r>
+        <w:rPr>
+          <w:lang w:val="en-US"/>
+        </w:rPr>
+        <w:t xml:space="preserve">the most granular layer (RBS) contains information on </w:t>
+      </w:r>
+      <w:proofErr w:type="gramStart"/>
+      <w:r>
+        <w:rPr>
+          <w:lang w:val="en-US"/>
+        </w:rPr>
+        <w:t>constituencies</w:t>
+      </w:r>
+      <w:proofErr w:type="gramEnd"/>
+    </w:p>
+    <w:p>
+      <w:pPr>
+        <w:pStyle w:val="Listenabsatz"/>
+        <w:numPr>
+          <w:ilvl w:val="1"/>
+          <w:numId w:val="1"/>
+        </w:numPr>
+        <w:rPr>
+          <w:lang w:val="en-US"/>
+        </w:rPr>
+      </w:pPr>
+      <w:r>
+        <w:rPr>
+          <w:lang w:val="en-US"/>
+        </w:rPr>
+        <w:t xml:space="preserve">Pre-analysis: Show whether Berlin constituencies are over or underpopulated </w:t>
+      </w:r>
+      <w:proofErr w:type="gramStart"/>
+      <w:r>
+        <w:rPr>
+          <w:lang w:val="en-US"/>
+        </w:rPr>
+        <w:t>already</w:t>
+      </w:r>
+      <w:proofErr w:type="gramEnd"/>
+    </w:p>
+    <w:p>
+      <w:pPr>
+        <w:pStyle w:val="Listenabsatz"/>
+        <w:numPr>
+          <w:ilvl w:val="0"/>
+          <w:numId w:val="1"/>
+        </w:numPr>
         <w:rPr>
           <w:lang w:val="en-US"/>
         </w:rPr>
@@ -2150,20 +2714,26 @@
         </w:rPr>
         <w:t xml:space="preserve">On the basis of the RBS data, apply algorithms that propose </w:t>
       </w:r>
+      <w:r>
+        <w:rPr>
+          <w:lang w:val="en-US"/>
+        </w:rPr>
+        <w:t>a</w:t>
+      </w:r>
+      <w:r>
+        <w:rPr>
+          <w:lang w:val="en-US"/>
+        </w:rPr>
+        <w:t xml:space="preserve"> block allocation that satisfies the demographic necessities and is mathematically </w:t>
+      </w:r>
       <w:proofErr w:type="gramStart"/>
       <w:r>
         <w:rPr>
           <w:lang w:val="en-US"/>
         </w:rPr>
-        <w:t>an</w:t>
+        <w:t>optimal</w:t>
       </w:r>
       <w:proofErr w:type="gramEnd"/>
-      <w:r>
-        <w:rPr>
-          <w:lang w:val="en-US"/>
-        </w:rPr>
-        <w:t xml:space="preserve"> block allocation that satisfies the demographic necessities and is mathematically optimal</w:t>
-      </w:r>
     </w:p>
     <w:p>
       <w:pPr>
@@ -2298,6 +2868,230 @@
     </w:lvl>
   </w:abstractNum>
   <w:abstractNum w:abstractNumId="1" w15:restartNumberingAfterBreak="0">
+    <w:nsid w:val="1DE924F6"/>
+    <w:multiLevelType w:val="hybridMultilevel"/>
+    <w:tmpl w:val="06CE71CC"/>
+    <w:lvl w:ilvl="0" w:tplc="568CC87E">
+      <w:numFmt w:val="bullet"/>
+      <w:lvlText w:val=""/>
+      <w:lvlJc w:val="left"/>
+      <w:pPr>
+        <w:ind w:left="720" w:hanging="360"/>
+      </w:pPr>
+      <w:rPr>
+        <w:rFonts w:ascii="Symbol" w:eastAsiaTheme="minorHAnsi" w:hAnsi="Symbol" w:cstheme="minorBidi" w:hint="default"/>
+      </w:rPr>
+    </w:lvl>
+    <w:lvl w:ilvl="1" w:tplc="04070003">
+      <w:start w:val="1"/>
+      <w:numFmt w:val="bullet"/>
+      <w:lvlText w:val="o"/>
+      <w:lvlJc w:val="left"/>
+      <w:pPr>
+        <w:ind w:left="1440" w:hanging="360"/>
+      </w:pPr>
+      <w:rPr>
+        <w:rFonts w:ascii="Courier New" w:hAnsi="Courier New" w:cs="Courier New" w:hint="default"/>
+      </w:rPr>
+    </w:lvl>
+    <w:lvl w:ilvl="2" w:tplc="04070005" w:tentative="1">
+      <w:start w:val="1"/>
+      <w:numFmt w:val="bullet"/>
+      <w:lvlText w:val=""/>
+      <w:lvlJc w:val="left"/>
+      <w:pPr>
+        <w:ind w:left="2160" w:hanging="360"/>
+      </w:pPr>
+      <w:rPr>
+        <w:rFonts w:ascii="Wingdings" w:hAnsi="Wingdings" w:hint="default"/>
+      </w:rPr>
+    </w:lvl>
+    <w:lvl w:ilvl="3" w:tplc="04070001" w:tentative="1">
+      <w:start w:val="1"/>
+      <w:numFmt w:val="bullet"/>
+      <w:lvlText w:val=""/>
+      <w:lvlJc w:val="left"/>
+      <w:pPr>
+        <w:ind w:left="2880" w:hanging="360"/>
+      </w:pPr>
+      <w:rPr>
+        <w:rFonts w:ascii="Symbol" w:hAnsi="Symbol" w:hint="default"/>
+      </w:rPr>
+    </w:lvl>
+    <w:lvl w:ilvl="4" w:tplc="04070003" w:tentative="1">
+      <w:start w:val="1"/>
+      <w:numFmt w:val="bullet"/>
+      <w:lvlText w:val="o"/>
+      <w:lvlJc w:val="left"/>
+      <w:pPr>
+        <w:ind w:left="3600" w:hanging="360"/>
+      </w:pPr>
+      <w:rPr>
+        <w:rFonts w:ascii="Courier New" w:hAnsi="Courier New" w:cs="Courier New" w:hint="default"/>
+      </w:rPr>
+    </w:lvl>
+    <w:lvl w:ilvl="5" w:tplc="04070005" w:tentative="1">
+      <w:start w:val="1"/>
+      <w:numFmt w:val="bullet"/>
+      <w:lvlText w:val=""/>
+      <w:lvlJc w:val="left"/>
+      <w:pPr>
+        <w:ind w:left="4320" w:hanging="360"/>
+      </w:pPr>
+      <w:rPr>
+        <w:rFonts w:ascii="Wingdings" w:hAnsi="Wingdings" w:hint="default"/>
+      </w:rPr>
+    </w:lvl>
+    <w:lvl w:ilvl="6" w:tplc="04070001" w:tentative="1">
+      <w:start w:val="1"/>
+      <w:numFmt w:val="bullet"/>
+      <w:lvlText w:val=""/>
+      <w:lvlJc w:val="left"/>
+      <w:pPr>
+        <w:ind w:left="5040" w:hanging="360"/>
+      </w:pPr>
+      <w:rPr>
+        <w:rFonts w:ascii="Symbol" w:hAnsi="Symbol" w:hint="default"/>
+      </w:rPr>
+    </w:lvl>
+    <w:lvl w:ilvl="7" w:tplc="04070003" w:tentative="1">
+      <w:start w:val="1"/>
+      <w:numFmt w:val="bullet"/>
+      <w:lvlText w:val="o"/>
+      <w:lvlJc w:val="left"/>
+      <w:pPr>
+        <w:ind w:left="5760" w:hanging="360"/>
+      </w:pPr>
+      <w:rPr>
+        <w:rFonts w:ascii="Courier New" w:hAnsi="Courier New" w:cs="Courier New" w:hint="default"/>
+      </w:rPr>
+    </w:lvl>
+    <w:lvl w:ilvl="8" w:tplc="04070005" w:tentative="1">
+      <w:start w:val="1"/>
+      <w:numFmt w:val="bullet"/>
+      <w:lvlText w:val=""/>
+      <w:lvlJc w:val="left"/>
+      <w:pPr>
+        <w:ind w:left="6480" w:hanging="360"/>
+      </w:pPr>
+      <w:rPr>
+        <w:rFonts w:ascii="Wingdings" w:hAnsi="Wingdings" w:hint="default"/>
+      </w:rPr>
+    </w:lvl>
+  </w:abstractNum>
+  <w:abstractNum w:abstractNumId="2" w15:restartNumberingAfterBreak="0">
+    <w:nsid w:val="2489492F"/>
+    <w:multiLevelType w:val="hybridMultilevel"/>
+    <w:tmpl w:val="6038A52A"/>
+    <w:lvl w:ilvl="0" w:tplc="9C248CC2">
+      <w:numFmt w:val="bullet"/>
+      <w:lvlText w:val=""/>
+      <w:lvlJc w:val="left"/>
+      <w:pPr>
+        <w:ind w:left="720" w:hanging="360"/>
+      </w:pPr>
+      <w:rPr>
+        <w:rFonts w:ascii="Symbol" w:eastAsiaTheme="majorEastAsia" w:hAnsi="Symbol" w:cstheme="majorBidi" w:hint="default"/>
+      </w:rPr>
+    </w:lvl>
+    <w:lvl w:ilvl="1" w:tplc="04070003" w:tentative="1">
+      <w:start w:val="1"/>
+      <w:numFmt w:val="bullet"/>
+      <w:lvlText w:val="o"/>
+      <w:lvlJc w:val="left"/>
+      <w:pPr>
+        <w:ind w:left="1440" w:hanging="360"/>
+      </w:pPr>
+      <w:rPr>
+        <w:rFonts w:ascii="Courier New" w:hAnsi="Courier New" w:cs="Courier New" w:hint="default"/>
+      </w:rPr>
+    </w:lvl>
+    <w:lvl w:ilvl="2" w:tplc="04070005" w:tentative="1">
+      <w:start w:val="1"/>
+      <w:numFmt w:val="bullet"/>
+      <w:lvlText w:val=""/>
+      <w:lvlJc w:val="left"/>
+      <w:pPr>
+        <w:ind w:left="2160" w:hanging="360"/>
+      </w:pPr>
+      <w:rPr>
+        <w:rFonts w:ascii="Wingdings" w:hAnsi="Wingdings" w:hint="default"/>
+      </w:rPr>
+    </w:lvl>
+    <w:lvl w:ilvl="3" w:tplc="04070001" w:tentative="1">
+      <w:start w:val="1"/>
+      <w:numFmt w:val="bullet"/>
+      <w:lvlText w:val=""/>
+      <w:lvlJc w:val="left"/>
+      <w:pPr>
+        <w:ind w:left="2880" w:hanging="360"/>
+      </w:pPr>
+      <w:rPr>
+        <w:rFonts w:ascii="Symbol" w:hAnsi="Symbol" w:hint="default"/>
+      </w:rPr>
+    </w:lvl>
+    <w:lvl w:ilvl="4" w:tplc="04070003" w:tentative="1">
+      <w:start w:val="1"/>
+      <w:numFmt w:val="bullet"/>
+      <w:lvlText w:val="o"/>
+      <w:lvlJc w:val="left"/>
+      <w:pPr>
+        <w:ind w:left="3600" w:hanging="360"/>
+      </w:pPr>
+      <w:rPr>
+        <w:rFonts w:ascii="Courier New" w:hAnsi="Courier New" w:cs="Courier New" w:hint="default"/>
+      </w:rPr>
+    </w:lvl>
+    <w:lvl w:ilvl="5" w:tplc="04070005" w:tentative="1">
+      <w:start w:val="1"/>
+      <w:numFmt w:val="bullet"/>
+      <w:lvlText w:val=""/>
+      <w:lvlJc w:val="left"/>
+      <w:pPr>
+        <w:ind w:left="4320" w:hanging="360"/>
+      </w:pPr>
+      <w:rPr>
+        <w:rFonts w:ascii="Wingdings" w:hAnsi="Wingdings" w:hint="default"/>
+      </w:rPr>
+    </w:lvl>
+    <w:lvl w:ilvl="6" w:tplc="04070001" w:tentative="1">
+      <w:start w:val="1"/>
+      <w:numFmt w:val="bullet"/>
+      <w:lvlText w:val=""/>
+      <w:lvlJc w:val="left"/>
+      <w:pPr>
+        <w:ind w:left="5040" w:hanging="360"/>
+      </w:pPr>
+      <w:rPr>
+        <w:rFonts w:ascii="Symbol" w:hAnsi="Symbol" w:hint="default"/>
+      </w:rPr>
+    </w:lvl>
+    <w:lvl w:ilvl="7" w:tplc="04070003" w:tentative="1">
+      <w:start w:val="1"/>
+      <w:numFmt w:val="bullet"/>
+      <w:lvlText w:val="o"/>
+      <w:lvlJc w:val="left"/>
+      <w:pPr>
+        <w:ind w:left="5760" w:hanging="360"/>
+      </w:pPr>
+      <w:rPr>
+        <w:rFonts w:ascii="Courier New" w:hAnsi="Courier New" w:cs="Courier New" w:hint="default"/>
+      </w:rPr>
+    </w:lvl>
+    <w:lvl w:ilvl="8" w:tplc="04070005" w:tentative="1">
+      <w:start w:val="1"/>
+      <w:numFmt w:val="bullet"/>
+      <w:lvlText w:val=""/>
+      <w:lvlJc w:val="left"/>
+      <w:pPr>
+        <w:ind w:left="6480" w:hanging="360"/>
+      </w:pPr>
+      <w:rPr>
+        <w:rFonts w:ascii="Wingdings" w:hAnsi="Wingdings" w:hint="default"/>
+      </w:rPr>
+    </w:lvl>
+  </w:abstractNum>
+  <w:abstractNum w:abstractNumId="3" w15:restartNumberingAfterBreak="0">
     <w:nsid w:val="4CD55DE2"/>
     <w:multiLevelType w:val="hybridMultilevel"/>
     <w:tmpl w:val="C28C1732"/>
@@ -2325,6 +3119,118 @@
       </w:rPr>
     </w:lvl>
     <w:lvl w:ilvl="2" w:tplc="04070005">
+      <w:start w:val="1"/>
+      <w:numFmt w:val="bullet"/>
+      <w:lvlText w:val=""/>
+      <w:lvlJc w:val="left"/>
+      <w:pPr>
+        <w:ind w:left="2160" w:hanging="360"/>
+      </w:pPr>
+      <w:rPr>
+        <w:rFonts w:ascii="Wingdings" w:hAnsi="Wingdings" w:hint="default"/>
+      </w:rPr>
+    </w:lvl>
+    <w:lvl w:ilvl="3" w:tplc="04070001" w:tentative="1">
+      <w:start w:val="1"/>
+      <w:numFmt w:val="bullet"/>
+      <w:lvlText w:val=""/>
+      <w:lvlJc w:val="left"/>
+      <w:pPr>
+        <w:ind w:left="2880" w:hanging="360"/>
+      </w:pPr>
+      <w:rPr>
+        <w:rFonts w:ascii="Symbol" w:hAnsi="Symbol" w:hint="default"/>
+      </w:rPr>
+    </w:lvl>
+    <w:lvl w:ilvl="4" w:tplc="04070003" w:tentative="1">
+      <w:start w:val="1"/>
+      <w:numFmt w:val="bullet"/>
+      <w:lvlText w:val="o"/>
+      <w:lvlJc w:val="left"/>
+      <w:pPr>
+        <w:ind w:left="3600" w:hanging="360"/>
+      </w:pPr>
+      <w:rPr>
+        <w:rFonts w:ascii="Courier New" w:hAnsi="Courier New" w:cs="Courier New" w:hint="default"/>
+      </w:rPr>
+    </w:lvl>
+    <w:lvl w:ilvl="5" w:tplc="04070005" w:tentative="1">
+      <w:start w:val="1"/>
+      <w:numFmt w:val="bullet"/>
+      <w:lvlText w:val=""/>
+      <w:lvlJc w:val="left"/>
+      <w:pPr>
+        <w:ind w:left="4320" w:hanging="360"/>
+      </w:pPr>
+      <w:rPr>
+        <w:rFonts w:ascii="Wingdings" w:hAnsi="Wingdings" w:hint="default"/>
+      </w:rPr>
+    </w:lvl>
+    <w:lvl w:ilvl="6" w:tplc="04070001" w:tentative="1">
+      <w:start w:val="1"/>
+      <w:numFmt w:val="bullet"/>
+      <w:lvlText w:val=""/>
+      <w:lvlJc w:val="left"/>
+      <w:pPr>
+        <w:ind w:left="5040" w:hanging="360"/>
+      </w:pPr>
+      <w:rPr>
+        <w:rFonts w:ascii="Symbol" w:hAnsi="Symbol" w:hint="default"/>
+      </w:rPr>
+    </w:lvl>
+    <w:lvl w:ilvl="7" w:tplc="04070003" w:tentative="1">
+      <w:start w:val="1"/>
+      <w:numFmt w:val="bullet"/>
+      <w:lvlText w:val="o"/>
+      <w:lvlJc w:val="left"/>
+      <w:pPr>
+        <w:ind w:left="5760" w:hanging="360"/>
+      </w:pPr>
+      <w:rPr>
+        <w:rFonts w:ascii="Courier New" w:hAnsi="Courier New" w:cs="Courier New" w:hint="default"/>
+      </w:rPr>
+    </w:lvl>
+    <w:lvl w:ilvl="8" w:tplc="04070005" w:tentative="1">
+      <w:start w:val="1"/>
+      <w:numFmt w:val="bullet"/>
+      <w:lvlText w:val=""/>
+      <w:lvlJc w:val="left"/>
+      <w:pPr>
+        <w:ind w:left="6480" w:hanging="360"/>
+      </w:pPr>
+      <w:rPr>
+        <w:rFonts w:ascii="Wingdings" w:hAnsi="Wingdings" w:hint="default"/>
+      </w:rPr>
+    </w:lvl>
+  </w:abstractNum>
+  <w:abstractNum w:abstractNumId="4" w15:restartNumberingAfterBreak="0">
+    <w:nsid w:val="78A10CA6"/>
+    <w:multiLevelType w:val="hybridMultilevel"/>
+    <w:tmpl w:val="1C0C7552"/>
+    <w:lvl w:ilvl="0" w:tplc="3B3A94CE">
+      <w:numFmt w:val="bullet"/>
+      <w:lvlText w:val=""/>
+      <w:lvlJc w:val="left"/>
+      <w:pPr>
+        <w:ind w:left="720" w:hanging="360"/>
+      </w:pPr>
+      <w:rPr>
+        <w:rFonts w:ascii="Symbol" w:eastAsiaTheme="minorHAnsi" w:hAnsi="Symbol" w:cstheme="minorBidi" w:hint="default"/>
+      </w:rPr>
+    </w:lvl>
+    <w:lvl w:ilvl="1" w:tplc="04070003">
+      <w:start w:val="1"/>
+      <w:numFmt w:val="bullet"/>
+      <w:lvlText w:val="o"/>
+      <w:lvlJc w:val="left"/>
+      <w:pPr>
+        <w:ind w:left="1440" w:hanging="360"/>
+      </w:pPr>
+      <w:rPr>
+        <w:rFonts w:ascii="Courier New" w:hAnsi="Courier New" w:cs="Courier New" w:hint="default"/>
+      </w:rPr>
+    </w:lvl>
+    <w:lvl w:ilvl="2" w:tplc="04070005" w:tentative="1">
       <w:start w:val="1"/>
       <w:numFmt w:val="bullet"/>
       <w:lvlText w:val=""/>
@@ -2413,6 +3319,15 @@
     <w:abstractNumId w:val="0"/>
   </w:num>
   <w:num w:numId="2" w16cid:durableId="287669065">
+    <w:abstractNumId w:val="3"/>
+  </w:num>
+  <w:num w:numId="3" w16cid:durableId="1924799713">
+    <w:abstractNumId w:val="4"/>
+  </w:num>
+  <w:num w:numId="4" w16cid:durableId="873618576">
+    <w:abstractNumId w:val="2"/>
+  </w:num>
+  <w:num w:numId="5" w16cid:durableId="323703947">
     <w:abstractNumId w:val="1"/>
   </w:num>
 </w:numbering>
@@ -3038,6 +3953,12 @@
       <w14:ligatures w14:val="none"/>
     </w:rPr>
   </w:style>
+  <w:style w:type="paragraph" w:styleId="KeinLeerraum">
+    <w:name w:val="No Spacing"/>
+    <w:uiPriority w:val="1"/>
+    <w:qFormat/>
+    <w:rsid w:val="00244625"/>
+  </w:style>
 </w:styles>
 </file>
 

</xml_diff>